<commit_message>
Objetivos corrigidos pelo prof
</commit_message>
<xml_diff>
--- a/2-Introdução.docx
+++ b/2-Introdução.docx
@@ -4,58 +4,12 @@
   <w:body>
     <w:p>
       <w:r>
-        <w:t>Em julho de 2014, foi divulgado pelo Departamento de Agricultura Americano (USDA) que a produção de soja em grãos nos EUA para o ano safra seria</w:t>
-      </w:r>
-      <w:r>
-        <w:t xml:space="preserve"> de 103,42 milhões de toneladas</w:t>
-      </w:r>
-      <w:r>
-        <w:t xml:space="preserve"> tendo</w:t>
-      </w:r>
-      <w:r>
-        <w:t>, o país,</w:t>
-      </w:r>
-      <w:r>
-        <w:t xml:space="preserve"> estoques finais </w:t>
-      </w:r>
-      <w:r>
-        <w:t>de</w:t>
-      </w:r>
-      <w:r>
-        <w:t xml:space="preserve"> 11,28 milhões de toneladas, sendo este o maior estoque dos últimos 10 anos. Isso fez com que a Bolsa de Mercadoria de Chicago (CBOT) sofresse uma desvalorização de 18% em menos de duas semanas. Ao mesmo tempo, devido as </w:t>
-      </w:r>
-      <w:r>
-        <w:t>intempér</w:t>
-      </w:r>
-      <w:r>
-        <w:t>i</w:t>
-      </w:r>
-      <w:r>
-        <w:t>es</w:t>
-      </w:r>
-      <w:r>
-        <w:t xml:space="preserve"> climáticas </w:t>
-      </w:r>
-      <w:r>
-        <w:t>ocorridas aos</w:t>
-      </w:r>
-      <w:r>
-        <w:t xml:space="preserve"> estados produtores brasileiros no </w:t>
-      </w:r>
-      <w:r>
-        <w:t>início</w:t>
-      </w:r>
-      <w:r>
-        <w:t xml:space="preserve"> de 2014, as importações chegaram 403,79 mil toneladas, valor este 42% maior que todas as importações do ano de 2013 (CONAB, 2014). Este cenário atual demonstra o forte impacto e importância que as </w:t>
-      </w:r>
-      <w:r>
-        <w:t>estimativas</w:t>
-      </w:r>
-      <w:r>
-        <w:t xml:space="preserve"> ou previsões</w:t>
-      </w:r>
-      <w:r>
-        <w:t xml:space="preserve"> de produção e produtividade de uma cultura têm na especulação financeira global e nas tomadas de decisões estratégicas governamentais.</w:t>
+        <w:t>Em julho de 2014, foi divulgado pelo Departamento de Agricultura Americano (USDA) que a produção de soja em grãos nos EUA para este ano-safra seria de 103,42 milhões de toneladas tendo, e que o país, tinha estoques finais de 11,28 milhões de toneladas, sendo este o maior estoque dos últimos 10 anos. Isso fez com que a Bolsa de Mercadoria de Chicago (CBOT) sofresse uma desvalorização de 18% em menos de duas semanas. Ao mesmo tempo, devido as intempéries climáticas ocorridas em estados produtores brasileiros no início de 2014, as importações chegaram 403,79 mil toneladas, valor este 42% maior que todas as importações do ano de 2013 (CONAB, 2014). Este cenário a</w:t>
+      </w:r>
+      <w:bookmarkStart w:id="0" w:name="_GoBack"/>
+      <w:bookmarkEnd w:id="0"/>
+      <w:r>
+        <w:t>tual demonstra o forte impacto e importância que as estimativas ou previsões de produção e produtividade de uma cultura têm na especulação financeira global e nas tomadas de decisões estratégicas governamentais.</w:t>
       </w:r>
     </w:p>
     <w:p>
@@ -68,160 +22,7 @@
         <w:rPr>
           <w:lang w:eastAsia="pt-BR"/>
         </w:rPr>
-        <w:t>A</w:t>
-      </w:r>
-      <w:r>
-        <w:rPr>
-          <w:lang w:eastAsia="pt-BR"/>
-        </w:rPr>
-        <w:t xml:space="preserve"> implementação </w:t>
-      </w:r>
-      <w:r>
-        <w:rPr>
-          <w:lang w:eastAsia="pt-BR"/>
-        </w:rPr>
-        <w:t>de</w:t>
-      </w:r>
-      <w:r>
-        <w:rPr>
-          <w:color w:val="FF0000"/>
-          <w:lang w:eastAsia="pt-BR"/>
-        </w:rPr>
-        <w:t xml:space="preserve"> </w:t>
-      </w:r>
-      <w:r>
-        <w:rPr>
-          <w:lang w:eastAsia="pt-BR"/>
-        </w:rPr>
-        <w:t xml:space="preserve">técnicas </w:t>
-      </w:r>
-      <w:r>
-        <w:rPr>
-          <w:lang w:eastAsia="pt-BR"/>
-        </w:rPr>
-        <w:t xml:space="preserve">de monitoramento </w:t>
-      </w:r>
-      <w:r>
-        <w:rPr>
-          <w:lang w:eastAsia="pt-BR"/>
-        </w:rPr>
-        <w:t>de forma</w:t>
-      </w:r>
-      <w:r>
-        <w:rPr>
-          <w:lang w:eastAsia="pt-BR"/>
-        </w:rPr>
-        <w:t xml:space="preserve"> sistemática</w:t>
-      </w:r>
-      <w:r>
-        <w:rPr>
-          <w:lang w:eastAsia="pt-BR"/>
-        </w:rPr>
-        <w:t xml:space="preserve"> </w:t>
-      </w:r>
-      <w:r>
-        <w:rPr>
-          <w:lang w:eastAsia="pt-BR"/>
-        </w:rPr>
-        <w:t>das</w:t>
-      </w:r>
-      <w:r>
-        <w:rPr>
-          <w:lang w:eastAsia="pt-BR"/>
-        </w:rPr>
-        <w:t xml:space="preserve"> áreas cultivadas e </w:t>
-      </w:r>
-      <w:r>
-        <w:rPr>
-          <w:lang w:eastAsia="pt-BR"/>
-        </w:rPr>
-        <w:t>d</w:t>
-      </w:r>
-      <w:r>
-        <w:rPr>
-          <w:lang w:eastAsia="pt-BR"/>
-        </w:rPr>
-        <w:t>a produtividade das culturas agrícolas torna</w:t>
-      </w:r>
-      <w:r>
-        <w:rPr>
-          <w:lang w:eastAsia="pt-BR"/>
-        </w:rPr>
-        <w:t>ram</w:t>
-      </w:r>
-      <w:r>
-        <w:rPr>
-          <w:lang w:eastAsia="pt-BR"/>
-        </w:rPr>
-        <w:t>-se essencia</w:t>
-      </w:r>
-      <w:r>
-        <w:rPr>
-          <w:lang w:eastAsia="pt-BR"/>
-        </w:rPr>
-        <w:t>is</w:t>
-      </w:r>
-      <w:r>
-        <w:rPr>
-          <w:lang w:eastAsia="pt-BR"/>
-        </w:rPr>
-        <w:t xml:space="preserve"> devido à extensão territorial do Brasil, para tal, </w:t>
-      </w:r>
-      <w:r>
-        <w:rPr>
-          <w:lang w:eastAsia="pt-BR"/>
-        </w:rPr>
-        <w:t>geotecn</w:t>
-      </w:r>
-      <w:bookmarkStart w:id="0" w:name="_GoBack"/>
-      <w:bookmarkEnd w:id="0"/>
-      <w:r>
-        <w:rPr>
-          <w:lang w:eastAsia="pt-BR"/>
-        </w:rPr>
-        <w:t>ologias</w:t>
-      </w:r>
-      <w:r>
-        <w:rPr>
-          <w:lang w:eastAsia="pt-BR"/>
-        </w:rPr>
-        <w:t xml:space="preserve"> </w:t>
-      </w:r>
-      <w:r>
-        <w:rPr>
-          <w:lang w:eastAsia="pt-BR"/>
-        </w:rPr>
-        <w:t xml:space="preserve">é uma ferramenta muito </w:t>
-      </w:r>
-      <w:r>
-        <w:rPr>
-          <w:lang w:eastAsia="pt-BR"/>
-        </w:rPr>
-        <w:t>útil ao auxiliar</w:t>
-      </w:r>
-      <w:r>
-        <w:rPr>
-          <w:lang w:eastAsia="pt-BR"/>
-        </w:rPr>
-        <w:t xml:space="preserve"> estimativas de safras agrícolas, principalmente</w:t>
-      </w:r>
-      <w:r>
-        <w:rPr>
-          <w:lang w:eastAsia="pt-BR"/>
-        </w:rPr>
-        <w:t xml:space="preserve"> ao diminuir</w:t>
-      </w:r>
-      <w:r>
-        <w:rPr>
-          <w:lang w:eastAsia="pt-BR"/>
-        </w:rPr>
-        <w:t xml:space="preserve"> o nível de subjetividade</w:t>
-      </w:r>
-      <w:r>
-        <w:rPr>
-          <w:lang w:eastAsia="pt-BR"/>
-        </w:rPr>
-        <w:t>.</w:t>
+        <w:t>A implementação de técnicas de monitoramento de forma sistemática das áreas cultivadas e da produtividade das culturas agrícolas tornaram-se essenciais devido à extensão territorial do Brasil. Para tal, geotecnologias tem se mostrado é uma ferramenta muito útil por auxiliar estimativas de safras agrícolas, principalmente ao diminuir o seu nível de subjetividade.</w:t>
       </w:r>
     </w:p>
     <w:p>
@@ -261,13 +62,7 @@
         <w:rPr>
           <w:noProof/>
         </w:rPr>
-        <w:t>)</w:t>
-      </w:r>
-      <w:r>
-        <w:rPr>
-          <w:noProof/>
-        </w:rPr>
-        <w:t>.</w:t>
+        <w:t>).</w:t>
       </w:r>
       <w:r>
         <w:rPr>
@@ -297,16 +92,8 @@
         <w:rPr>
           <w:lang w:eastAsia="pt-BR"/>
         </w:rPr>
-        <w:t xml:space="preserve">Esquerdo et al., 2011; Fernandes et al., 2011; </w:t>
-      </w:r>
-      <w:proofErr w:type="spellStart"/>
-      <w:r>
-        <w:rPr>
-          <w:lang w:eastAsia="pt-BR"/>
-        </w:rPr>
-        <w:t>Richetti</w:t>
-      </w:r>
-      <w:proofErr w:type="spellEnd"/>
+        <w:t>Esquerdo et al., 2011; Fernandes et al., 2011; Richetti</w:t>
+      </w:r>
       <w:r>
         <w:rPr>
           <w:lang w:eastAsia="pt-BR"/>
@@ -400,15 +187,7 @@
         <w:t>,</w:t>
       </w:r>
       <w:r>
-        <w:t xml:space="preserve"> estações virtuais (</w:t>
-      </w:r>
-      <w:proofErr w:type="spellStart"/>
-      <w:r>
-        <w:t>Richetti</w:t>
-      </w:r>
-      <w:proofErr w:type="spellEnd"/>
-      <w:r>
-        <w:t>, 201</w:t>
+        <w:t xml:space="preserve"> estações virtuais (Richetti, 201</w:t>
       </w:r>
       <w:r>
         <w:t>5</w:t>
@@ -472,58 +251,7 @@
         </w:rPr>
       </w:pPr>
       <w:r>
-        <w:t xml:space="preserve">Afim de contribuir com o aprimoramento </w:t>
-      </w:r>
-      <w:r>
-        <w:t>destes</w:t>
-      </w:r>
-      <w:r>
-        <w:t xml:space="preserve"> modelos</w:t>
-      </w:r>
-      <w:r>
-        <w:t xml:space="preserve"> e reduzir ao máxim</w:t>
-      </w:r>
-      <w:r>
-        <w:t xml:space="preserve">o processos repetitivos e </w:t>
-      </w:r>
-      <w:r>
-        <w:t>permiti</w:t>
-      </w:r>
-      <w:r>
-        <w:t>r</w:t>
-      </w:r>
-      <w:r>
-        <w:t xml:space="preserve"> a obtenção rápida de resultados</w:t>
-      </w:r>
-      <w:r>
-        <w:t xml:space="preserve">, </w:t>
-      </w:r>
-      <w:r>
-        <w:t>a proposta deste trabalho</w:t>
-      </w:r>
-      <w:r>
-        <w:t xml:space="preserve"> é desenvolver um </w:t>
-      </w:r>
-      <w:r>
-        <w:t>software quer realize procedimentos de estimativa de</w:t>
-      </w:r>
-      <w:r>
-        <w:t xml:space="preserve"> produtividade</w:t>
-      </w:r>
-      <w:r>
-        <w:t xml:space="preserve"> forma automatizada, em </w:t>
-      </w:r>
-      <w:r>
-        <w:t xml:space="preserve">larga </w:t>
-      </w:r>
-      <w:r>
-        <w:t>escala, com suporte a diferentes resoluções espaciais</w:t>
-      </w:r>
-      <w:r>
-        <w:t xml:space="preserve"> e temporais, onde o modelo possa ser aplicado de forma a aproveitar ao máximo as resoluções temporais e espaciais, sendo este aplicado a nível de pixel ou seja todo o modelo aplicado pixel por pixel</w:t>
-      </w:r>
-      <w:r>
-        <w:t>.</w:t>
+        <w:t>Afim de contribuir com o aprimoramento destes modelos e reduzir ao máximo processos repetitivos e permitir a obtenção rápida de resultados, a proposta deste trabalho é desenvolver um software quer realize procedimentos de estimativa de produtividade de culturas agrícolas de forma automatizada, aproveitando a grande gama de dados de imagens de satélite em diferentes resoluções temporais e espaciais, sendo este aplicado a nível de pixel na área de interesse.</w:t>
       </w:r>
     </w:p>
     <w:sectPr>
@@ -1306,7 +1034,7 @@
 </file>
 
 <file path=customXml/itemProps1.xml><?xml version="1.0" encoding="utf-8"?>
-<ds:datastoreItem xmlns:ds="http://schemas.openxmlformats.org/officeDocument/2006/customXml" ds:itemID="{C4C4B9C5-7F23-4D94-A51F-B022684D22C9}">
+<ds:datastoreItem xmlns:ds="http://schemas.openxmlformats.org/officeDocument/2006/customXml" ds:itemID="{137DCB37-4600-4D61-9CD5-145861963474}">
   <ds:schemaRefs>
     <ds:schemaRef ds:uri="http://schemas.openxmlformats.org/officeDocument/2006/bibliography"/>
   </ds:schemaRefs>

</xml_diff>